<commit_message>
msh 7ateen esm l project ?????
7ateto ana
</commit_message>
<xml_diff>
--- a/SRS.docx
+++ b/SRS.docx
@@ -231,7 +231,7 @@
           <w:szCs w:val="76"/>
           <w:lang w:bidi="ar-EG"/>
         </w:rPr>
-        <w:t>Project Name</w:t>
+        <w:t>E-comm</w:t>
       </w:r>
     </w:p>
     <w:p>
@@ -2742,8 +2742,6 @@
         </w:rPr>
         <w:t xml:space="preserve"> </w:t>
       </w:r>
-      <w:bookmarkStart w:id="9" w:name="_GoBack"/>
-      <w:bookmarkEnd w:id="9"/>
     </w:p>
     <w:p>
       <w:pPr>
@@ -2783,22 +2781,22 @@
       <w:pPr>
         <w:pStyle w:val="Heading1"/>
       </w:pPr>
-      <w:bookmarkStart w:id="10" w:name="_Toc402452678"/>
+      <w:bookmarkStart w:id="9" w:name="_Toc402452678"/>
       <w:r>
         <w:lastRenderedPageBreak/>
         <w:t>System Models</w:t>
       </w:r>
-      <w:bookmarkEnd w:id="10"/>
+      <w:bookmarkEnd w:id="9"/>
     </w:p>
     <w:p>
       <w:pPr>
         <w:pStyle w:val="Heading2"/>
       </w:pPr>
-      <w:bookmarkStart w:id="11" w:name="_Toc402452679"/>
+      <w:bookmarkStart w:id="10" w:name="_Toc402452679"/>
       <w:r>
         <w:t>Use Case Model</w:t>
       </w:r>
-      <w:bookmarkEnd w:id="11"/>
+      <w:bookmarkEnd w:id="10"/>
     </w:p>
     <w:p>
       <w:pPr>
@@ -2856,11 +2854,11 @@
       <w:pPr>
         <w:pStyle w:val="Heading2"/>
       </w:pPr>
-      <w:bookmarkStart w:id="12" w:name="_Toc402452680"/>
+      <w:bookmarkStart w:id="11" w:name="_Toc402452680"/>
       <w:r>
         <w:t>Use Case Tables</w:t>
       </w:r>
-      <w:bookmarkEnd w:id="12"/>
+      <w:bookmarkEnd w:id="11"/>
     </w:p>
     <w:p>
       <w:pPr>
@@ -11420,11 +11418,11 @@
       <w:pPr>
         <w:pStyle w:val="Heading1"/>
       </w:pPr>
-      <w:bookmarkStart w:id="13" w:name="_Toc402452681"/>
+      <w:bookmarkStart w:id="12" w:name="_Toc402452681"/>
       <w:r>
         <w:t>Ownership Report</w:t>
       </w:r>
-      <w:bookmarkEnd w:id="13"/>
+      <w:bookmarkEnd w:id="12"/>
     </w:p>
     <w:p>
       <w:pPr>
@@ -11629,6 +11627,8 @@
           <w:sz w:val="24"/>
         </w:rPr>
       </w:pPr>
+      <w:bookmarkStart w:id="13" w:name="_GoBack"/>
+      <w:bookmarkEnd w:id="13"/>
     </w:p>
     <w:sectPr>
       <w:headerReference w:type="default" r:id="rId13"/>
@@ -11785,7 +11785,7 @@
           <w:rPr>
             <w:noProof/>
           </w:rPr>
-          <w:t>5</w:t>
+          <w:t>16</w:t>
         </w:r>
         <w:r>
           <w:fldChar w:fldCharType="end"/>
@@ -18188,7 +18188,7 @@
 </file>
 
 <file path=customXml/itemProps1.xml><?xml version="1.0" encoding="utf-8"?>
-<ds:datastoreItem xmlns:ds="http://schemas.openxmlformats.org/officeDocument/2006/customXml" ds:itemID="{BAF906FD-210C-4331-864C-E380EFF0C2AC}">
+<ds:datastoreItem xmlns:ds="http://schemas.openxmlformats.org/officeDocument/2006/customXml" ds:itemID="{6E578D92-DE38-423F-AF69-13824735A7FE}">
   <ds:schemaRefs>
     <ds:schemaRef ds:uri="http://schemas.openxmlformats.org/officeDocument/2006/bibliography"/>
   </ds:schemaRefs>

</xml_diff>